<commit_message>
made errors more better parser1
</commit_message>
<xml_diff>
--- a/3-Parser/3 - Parser Part 1.docx
+++ b/3-Parser/3 - Parser Part 1.docx
@@ -1,6 +1,6 @@
 
 <file path=word/document.xml><?xml version="1.0" encoding="utf-8"?>
-<w:document xmlns:wpc="http://schemas.microsoft.com/office/word/2010/wordprocessingCanvas" xmlns:cx="http://schemas.microsoft.com/office/drawing/2014/chartex" xmlns:cx1="http://schemas.microsoft.com/office/drawing/2015/9/8/chartex" xmlns:cx2="http://schemas.microsoft.com/office/drawing/2015/10/21/chartex" xmlns:cx3="http://schemas.microsoft.com/office/drawing/2016/5/9/chartex" xmlns:cx4="http://schemas.microsoft.com/office/drawing/2016/5/10/chartex" xmlns:cx5="http://schemas.microsoft.com/office/drawing/2016/5/11/chartex" xmlns:cx6="http://schemas.microsoft.com/office/drawing/2016/5/12/chartex" xmlns:cx7="http://schemas.microsoft.com/office/drawing/2016/5/13/chartex" xmlns:cx8="http://schemas.microsoft.com/office/drawing/2016/5/14/chartex" xmlns:mc="http://schemas.openxmlformats.org/markup-compatibility/2006" xmlns:aink="http://schemas.microsoft.com/office/drawing/2016/ink" xmlns:am3d="http://schemas.microsoft.com/office/drawing/2017/model3d" xmlns:o="urn:schemas-microsoft-com:office:office" xmlns:oel="http://schemas.microsoft.com/office/2019/extlst" xmlns:r="http://schemas.openxmlformats.org/officeDocument/2006/relationships" xmlns:m="http://schemas.openxmlformats.org/officeDocument/2006/math" xmlns:v="urn:schemas-microsoft-com:vml" xmlns:wp14="http://schemas.microsoft.com/office/word/2010/wordprocessingDrawing" xmlns:wp="http://schemas.openxmlformats.org/drawingml/2006/wordprocessingDrawing" xmlns:w10="urn:schemas-microsoft-com:office:word" xmlns:w="http://schemas.openxmlformats.org/wordprocessingml/2006/main" xmlns:w14="http://schemas.microsoft.com/office/word/2010/wordml" xmlns:w15="http://schemas.microsoft.com/office/word/2012/wordml" xmlns:w16cex="http://schemas.microsoft.com/office/word/2018/wordml/cex" xmlns:w16cid="http://schemas.microsoft.com/office/word/2016/wordml/cid" xmlns:w16="http://schemas.microsoft.com/office/word/2018/wordml" xmlns:w16du="http://schemas.microsoft.com/office/word/2023/wordml/word16du" xmlns:w16sdtdh="http://schemas.microsoft.com/office/word/2020/wordml/sdtdatahash" xmlns:w16se="http://schemas.microsoft.com/office/word/2015/wordml/symex" xmlns:wpg="http://schemas.microsoft.com/office/word/2010/wordprocessingGroup" xmlns:wpi="http://schemas.microsoft.com/office/word/2010/wordprocessingInk" xmlns:wne="http://schemas.microsoft.com/office/word/2006/wordml" xmlns:wps="http://schemas.microsoft.com/office/word/2010/wordprocessingShape" mc:Ignorable="w14 w15 w16se w16cid w16 w16cex w16sdtdh wp14">
+<w:document xmlns:wpc="http://schemas.microsoft.com/office/word/2010/wordprocessingCanvas" xmlns:cx="http://schemas.microsoft.com/office/drawing/2014/chartex" xmlns:cx1="http://schemas.microsoft.com/office/drawing/2015/9/8/chartex" xmlns:cx2="http://schemas.microsoft.com/office/drawing/2015/10/21/chartex" xmlns:cx3="http://schemas.microsoft.com/office/drawing/2016/5/9/chartex" xmlns:cx4="http://schemas.microsoft.com/office/drawing/2016/5/10/chartex" xmlns:cx5="http://schemas.microsoft.com/office/drawing/2016/5/11/chartex" xmlns:cx6="http://schemas.microsoft.com/office/drawing/2016/5/12/chartex" xmlns:cx7="http://schemas.microsoft.com/office/drawing/2016/5/13/chartex" xmlns:cx8="http://schemas.microsoft.com/office/drawing/2016/5/14/chartex" xmlns:mc="http://schemas.openxmlformats.org/markup-compatibility/2006" xmlns:aink="http://schemas.microsoft.com/office/drawing/2016/ink" xmlns:am3d="http://schemas.microsoft.com/office/drawing/2017/model3d" xmlns:o="urn:schemas-microsoft-com:office:office" xmlns:oel="http://schemas.microsoft.com/office/2019/extlst" xmlns:r="http://schemas.openxmlformats.org/officeDocument/2006/relationships" xmlns:m="http://schemas.openxmlformats.org/officeDocument/2006/math" xmlns:v="urn:schemas-microsoft-com:vml" xmlns:wp14="http://schemas.microsoft.com/office/word/2010/wordprocessingDrawing" xmlns:wp="http://schemas.openxmlformats.org/drawingml/2006/wordprocessingDrawing" xmlns:w10="urn:schemas-microsoft-com:office:word" xmlns:w="http://schemas.openxmlformats.org/wordprocessingml/2006/main" xmlns:w14="http://schemas.microsoft.com/office/word/2010/wordml" xmlns:w15="http://schemas.microsoft.com/office/word/2012/wordml" xmlns:w16cex="http://schemas.microsoft.com/office/word/2018/wordml/cex" xmlns:w16cid="http://schemas.microsoft.com/office/word/2016/wordml/cid" xmlns:w16="http://schemas.microsoft.com/office/word/2018/wordml" xmlns:w16sdtdh="http://schemas.microsoft.com/office/word/2020/wordml/sdtdatahash" xmlns:w16se="http://schemas.microsoft.com/office/word/2015/wordml/symex" xmlns:wpg="http://schemas.microsoft.com/office/word/2010/wordprocessingGroup" xmlns:wpi="http://schemas.microsoft.com/office/word/2010/wordprocessingInk" xmlns:wne="http://schemas.microsoft.com/office/word/2006/wordml" xmlns:wps="http://schemas.microsoft.com/office/word/2010/wordprocessingShape" mc:Ignorable="w14 w15 w16se w16cid w16 w16cex w16sdtdh wp14">
   <w:body>
     <w:p>
       <w:pPr>
@@ -13,16 +13,7 @@
         <w:t>3</w:t>
       </w:r>
       <w:r>
-        <w:t xml:space="preserve"> – The </w:t>
-      </w:r>
-      <w:r>
-        <w:t>Parser</w:t>
-      </w:r>
-      <w:r>
-        <w:t xml:space="preserve"> Part </w:t>
-      </w:r>
-      <w:r>
-        <w:t>1</w:t>
+        <w:t xml:space="preserve"> – The Parser Part 1</w:t>
       </w:r>
     </w:p>
     <w:p>
@@ -683,7 +674,7 @@
         <w:t xml:space="preserve">Create a Parse method that returns a ProgramNode. </w:t>
       </w:r>
       <w:r>
-        <w:t>While there are more tokens in the TokenManager, it should loop calling two other methods – ParseFunctionCall</w:t>
+        <w:t>While there are more tokens in the TokenManager, it should loop calling two other methods – ParseFunction</w:t>
       </w:r>
       <w:r>
         <w:t>()</w:t>
@@ -700,7 +691,7 @@
     </w:p>
     <w:p>
       <w:r>
-        <w:t>bool ParseFunctionCall(</w:t>
+        <w:t>bool ParseFunction(</w:t>
       </w:r>
       <w:r>
         <w:t>ProgramNode</w:t>
@@ -879,7 +870,7 @@
     </w:p>
     <w:p>
       <w:r>
-        <w:t xml:space="preserve">ParseFunctionCall should return false if this is not a function. </w:t>
+        <w:t xml:space="preserve">ParseFunction should return false if this is not a function. </w:t>
       </w:r>
       <w:r>
         <w:t xml:space="preserve">If it is a function, it should create the FunctionDefinitionNode, populate it with </w:t>
@@ -928,31 +919,19 @@
         <w:rPr>
           <w:rFonts w:ascii="Consolas" w:hAnsi="Consolas"/>
         </w:rPr>
-        <w:t>(a==5)</w:t>
+        <w:t xml:space="preserve">(a==5) { /* do something </w:t>
       </w:r>
       <w:r>
         <w:rPr>
           <w:rFonts w:ascii="Consolas" w:hAnsi="Consolas"/>
         </w:rPr>
-        <w:t xml:space="preserve"> { /* do something </w:t>
+        <w:t>for every input line</w:t>
       </w:r>
       <w:r>
         <w:rPr>
           <w:rFonts w:ascii="Consolas" w:hAnsi="Consolas"/>
         </w:rPr>
-        <w:t>for every input line</w:t>
-      </w:r>
-      <w:r>
-        <w:rPr>
-          <w:rFonts w:ascii="Consolas" w:hAnsi="Consolas"/>
-        </w:rPr>
-        <w:t xml:space="preserve"> if a = 5 </w:t>
-      </w:r>
-      <w:r>
-        <w:rPr>
-          <w:rFonts w:ascii="Consolas" w:hAnsi="Consolas"/>
-        </w:rPr>
-        <w:t>*/}</w:t>
+        <w:t xml:space="preserve"> if a = 5 */}</w:t>
       </w:r>
     </w:p>
     <w:p>
@@ -972,13 +951,7 @@
         <w:rPr>
           <w:rFonts w:ascii="Consolas" w:hAnsi="Consolas"/>
         </w:rPr>
-        <w:t>do something for every input line</w:t>
-      </w:r>
-      <w:r>
-        <w:rPr>
-          <w:rFonts w:ascii="Consolas" w:hAnsi="Consolas"/>
-        </w:rPr>
-        <w:t xml:space="preserve"> </w:t>
+        <w:t xml:space="preserve">do something for every input line </w:t>
       </w:r>
       <w:r>
         <w:rPr>
@@ -998,24 +971,18 @@
         <w:rPr>
           <w:rFonts w:ascii="Consolas" w:hAnsi="Consolas"/>
         </w:rPr>
-        <w:t>END</w:t>
+        <w:t xml:space="preserve">END { /* do something </w:t>
       </w:r>
       <w:r>
         <w:rPr>
           <w:rFonts w:ascii="Consolas" w:hAnsi="Consolas"/>
         </w:rPr>
-        <w:t xml:space="preserve"> { /* do something </w:t>
+        <w:t xml:space="preserve"> at the end of the program</w:t>
       </w:r>
       <w:r>
         <w:rPr>
           <w:rFonts w:ascii="Consolas" w:hAnsi="Consolas"/>
         </w:rPr>
-        <w:t xml:space="preserve"> at the end of the program</w:t>
-      </w:r>
-      <w:r>
-        <w:rPr>
-          <w:rFonts w:ascii="Consolas" w:hAnsi="Consolas"/>
-        </w:rPr>
         <w:t>*/}</w:t>
       </w:r>
     </w:p>
@@ -1040,12 +1007,21 @@
         <w:t>Likewise, dealing with statements is something that we will deal with later. For now, look for BEGIN</w:t>
       </w:r>
       <w:r>
-        <w:t xml:space="preserve">; if you find it, call ParseBlock() (returns </w:t>
+        <w:t>; if you find it, call ParseBlock() (</w:t>
+      </w:r>
+      <w:r>
+        <w:t xml:space="preserve">just </w:t>
+      </w:r>
+      <w:r>
+        <w:t xml:space="preserve">returns </w:t>
       </w:r>
       <w:r>
         <w:t>a new BlockNode</w:t>
       </w:r>
       <w:r>
+        <w:t>, for now</w:t>
+      </w:r>
+      <w:r>
         <w:t xml:space="preserve">). </w:t>
       </w:r>
       <w:r>
@@ -1061,7 +1037,10 @@
         <w:t>then calls ParseBlock().</w:t>
       </w:r>
       <w:r>
-        <w:t xml:space="preserve"> Put the result </w:t>
+        <w:t xml:space="preserve"> </w:t>
+      </w:r>
+      <w:r>
+        <w:t xml:space="preserve">Put the result </w:t>
       </w:r>
       <w:r>
         <w:t>BlockNode</w:t>
@@ -1119,7 +1098,7 @@
         <w:t xml:space="preserve">If that doesn’t work correctly, tracking down bugs in the Parser will be really hard. </w:t>
       </w:r>
       <w:r>
-        <w:t>We can test AcceptSeperators(), ParseFunctionCall() and Parse</w:t>
+        <w:t>We can test AcceptSeperators(), ParseFunction() and Parse</w:t>
       </w:r>
       <w:r>
         <w:t>Action() to make sure that they follow the patterns they should and insert their nodes into the ProgramNode.</w:t>
@@ -1139,9 +1118,9 @@
         <w:tblLook w:val="04A0" w:firstRow="1" w:lastRow="0" w:firstColumn="1" w:lastColumn="0" w:noHBand="0" w:noVBand="1"/>
       </w:tblPr>
       <w:tblGrid>
-        <w:gridCol w:w="1812"/>
-        <w:gridCol w:w="1217"/>
-        <w:gridCol w:w="2069"/>
+        <w:gridCol w:w="1799"/>
+        <w:gridCol w:w="1220"/>
+        <w:gridCol w:w="2079"/>
         <w:gridCol w:w="2099"/>
         <w:gridCol w:w="2153"/>
       </w:tblGrid>
@@ -1322,10 +1301,7 @@
           </w:tcPr>
           <w:p>
             <w:r>
-              <w:t>Token</w:t>
-            </w:r>
-            <w:r>
-              <w:t xml:space="preserve"> Handler</w:t>
+              <w:t>Token Handler</w:t>
             </w:r>
           </w:p>
         </w:tc>
@@ -1345,13 +1321,7 @@
           </w:tcPr>
           <w:p>
             <w:r>
-              <w:t xml:space="preserve">Exists and holds </w:t>
-            </w:r>
-            <w:r>
-              <w:t>tokens</w:t>
-            </w:r>
-            <w:r>
-              <w:t xml:space="preserve"> (</w:t>
+              <w:t>Exists and holds tokens (</w:t>
             </w:r>
             <w:r>
               <w:t>3</w:t>
@@ -1521,7 +1491,7 @@
           </w:tcPr>
           <w:p>
             <w:r>
-              <w:t>ParseFunctionCall</w:t>
+              <w:t>ParseFunction</w:t>
             </w:r>
           </w:p>
         </w:tc>
@@ -1541,13 +1511,7 @@
           </w:tcPr>
           <w:p>
             <w:r>
-              <w:t xml:space="preserve">One of:  </w:t>
-            </w:r>
-            <w:r>
-              <w:t>Uses MatchAndRemove(), handles any number of parameters, fills in ASTNode correctly</w:t>
-            </w:r>
-            <w:r>
-              <w:t xml:space="preserve"> (5)</w:t>
+              <w:t>One of:  Uses MatchAndRemove(), handles any number of parameters, fills in ASTNode correctly (5)</w:t>
             </w:r>
           </w:p>
         </w:tc>
@@ -1557,13 +1521,7 @@
           </w:tcPr>
           <w:p>
             <w:r>
-              <w:t xml:space="preserve">Two of: </w:t>
-            </w:r>
-            <w:r>
-              <w:t>Uses MatchAndRemove(), handles any number of parameters, fills in ASTNode correctly</w:t>
-            </w:r>
-            <w:r>
-              <w:t xml:space="preserve"> (10)</w:t>
+              <w:t>Two of: Uses MatchAndRemove(), handles any number of parameters, fills in ASTNode correctly (10)</w:t>
             </w:r>
           </w:p>
         </w:tc>
@@ -2271,6 +2229,7 @@
   <w:style w:type="character" w:default="1" w:styleId="DefaultParagraphFont">
     <w:name w:val="Default Paragraph Font"/>
     <w:uiPriority w:val="1"/>
+    <w:semiHidden/>
     <w:unhideWhenUsed/>
   </w:style>
   <w:style w:type="table" w:default="1" w:styleId="TableNormal">

</xml_diff>

<commit_message>
changes might be bad
</commit_message>
<xml_diff>
--- a/3-Parser/3 - Parser Part 1.docx
+++ b/3-Parser/3 - Parser Part 1.docx
@@ -39,7 +39,21 @@
         <w:rPr>
           <w:b/>
         </w:rPr>
-        <w:t>If you have bugs or missing features in this, you will need to fix them before you can continue on to new assignments. This is very typical in software development outside of school.</w:t>
+        <w:t xml:space="preserve">If you have bugs or missing features in this, you will need to fix them before you can </w:t>
+      </w:r>
+      <w:proofErr w:type="gramStart"/>
+      <w:r>
+        <w:rPr>
+          <w:b/>
+        </w:rPr>
+        <w:t>continue on</w:t>
+      </w:r>
+      <w:proofErr w:type="gramEnd"/>
+      <w:r>
+        <w:rPr>
+          <w:b/>
+        </w:rPr>
+        <w:t xml:space="preserve"> to new assignments. This is very typical in software development outside of school.</w:t>
       </w:r>
     </w:p>
     <w:p>
@@ -139,10 +153,26 @@
         <w:t>In the last two assignments, we transformed a text file into a linked list of tokens. Over the next several assignments, we will transform that list of tokens into a tree.</w:t>
       </w:r>
       <w:r>
-        <w:t xml:space="preserve"> This tree will be a little different, perhaps, than other trees you have seen. It is an n-ary tree with heterogeneous nodes. </w:t>
-      </w:r>
-      <w:r>
-        <w:t>Consider Java for a moment – a Java program has a root node(Program). A program has</w:t>
+        <w:t xml:space="preserve"> This tree will be a little different, perhaps, than other trees you have seen. It is an n-</w:t>
+      </w:r>
+      <w:proofErr w:type="spellStart"/>
+      <w:r>
+        <w:t>ary</w:t>
+      </w:r>
+      <w:proofErr w:type="spellEnd"/>
+      <w:r>
+        <w:t xml:space="preserve"> tree with heterogeneous nodes. </w:t>
+      </w:r>
+      <w:r>
+        <w:t xml:space="preserve">Consider Java for a moment – a Java program has a root </w:t>
+      </w:r>
+      <w:proofErr w:type="gramStart"/>
+      <w:r>
+        <w:t>node(</w:t>
+      </w:r>
+      <w:proofErr w:type="gramEnd"/>
+      <w:r>
+        <w:t>Program). A program has</w:t>
       </w:r>
       <w:r>
         <w:t xml:space="preserve"> one or more classes. A class has zero or more members and zero or more methods. A method has </w:t>
@@ -234,10 +264,45 @@
     <w:p>
       <w:r>
         <w:lastRenderedPageBreak/>
-        <w:t xml:space="preserve">An AWK syntax tree has a ProgramNode as the top member. A program consists of </w:t>
-      </w:r>
-      <w:r>
-        <w:t>a LinkedList of FunctionNode and three linked lists of BlockNodes – StartBlocks, EndBlocks and Blocks</w:t>
+        <w:t xml:space="preserve">An AWK syntax tree has a </w:t>
+      </w:r>
+      <w:proofErr w:type="spellStart"/>
+      <w:r>
+        <w:t>ProgramNode</w:t>
+      </w:r>
+      <w:proofErr w:type="spellEnd"/>
+      <w:r>
+        <w:t xml:space="preserve"> as the top member. A program consists of </w:t>
+      </w:r>
+      <w:r>
+        <w:t xml:space="preserve">a LinkedList of </w:t>
+      </w:r>
+      <w:proofErr w:type="spellStart"/>
+      <w:r>
+        <w:t>FunctionDefinitionNode</w:t>
+      </w:r>
+      <w:proofErr w:type="spellEnd"/>
+      <w:r>
+        <w:t xml:space="preserve"> </w:t>
+      </w:r>
+      <w:r>
+        <w:t xml:space="preserve">and three linked lists of </w:t>
+      </w:r>
+      <w:proofErr w:type="spellStart"/>
+      <w:r>
+        <w:t>BlockNodes</w:t>
+      </w:r>
+      <w:proofErr w:type="spellEnd"/>
+      <w:r>
+        <w:t xml:space="preserve"> – StartBlocks, </w:t>
+      </w:r>
+      <w:proofErr w:type="spellStart"/>
+      <w:r>
+        <w:t>EndBlocks</w:t>
+      </w:r>
+      <w:proofErr w:type="spellEnd"/>
+      <w:r>
+        <w:t xml:space="preserve"> and Blocks</w:t>
       </w:r>
       <w:r>
         <w:t xml:space="preserve"> (neither start nor end). </w:t>
@@ -301,11 +366,32 @@
     <w:p/>
     <w:p>
       <w:r>
-        <w:t xml:space="preserve">A FunctionNode contains a name, a linked list of parameters and a linked list of StatementNode. Since AWK is dynamically typed and not object oriented, </w:t>
-      </w:r>
-      <w:r>
-        <w:t>parameters are just names</w:t>
-      </w:r>
+        <w:t xml:space="preserve">A </w:t>
+      </w:r>
+      <w:proofErr w:type="spellStart"/>
+      <w:r>
+        <w:t>FunctionDefinitionNode</w:t>
+      </w:r>
+      <w:proofErr w:type="spellEnd"/>
+      <w:r>
+        <w:t xml:space="preserve"> contains a name, a linked list of parameters and a linked list of </w:t>
+      </w:r>
+      <w:proofErr w:type="spellStart"/>
+      <w:r>
+        <w:t>StatementNode</w:t>
+      </w:r>
+      <w:proofErr w:type="spellEnd"/>
+      <w:r>
+        <w:t xml:space="preserve">. Since AWK is dynamically typed and not object oriented, </w:t>
+      </w:r>
+      <w:r>
+        <w:t xml:space="preserve">parameters are just </w:t>
+      </w:r>
+      <w:proofErr w:type="gramStart"/>
+      <w:r>
+        <w:t>names</w:t>
+      </w:r>
+      <w:proofErr w:type="gramEnd"/>
       <w:r>
         <w:t xml:space="preserve"> and we don’t need to store a return type</w:t>
       </w:r>
@@ -361,8 +447,20 @@
           <w14:ligatures w14:val="standardContextual"/>
         </w:rPr>
         <w:tab/>
-        <w:t>if (f&lt;=1) return 1;</w:t>
-      </w:r>
+        <w:t xml:space="preserve">if (f&lt;=1) return </w:t>
+      </w:r>
+      <w:proofErr w:type="gramStart"/>
+      <w:r>
+        <w:rPr>
+          <w:rFonts w:ascii="Consolas" w:hAnsi="Consolas" w:cs="Cascadia Mono"/>
+          <w:color w:val="000000"/>
+          <w:sz w:val="19"/>
+          <w:szCs w:val="19"/>
+          <w14:ligatures w14:val="standardContextual"/>
+        </w:rPr>
+        <w:t>1;</w:t>
+      </w:r>
+      <w:proofErr w:type="gramEnd"/>
     </w:p>
     <w:p>
       <w:pPr>
@@ -387,11 +485,10 @@
           <w14:ligatures w14:val="standardContextual"/>
         </w:rPr>
         <w:tab/>
-        <w:t>return f*factorial(f-1);</w:t>
-      </w:r>
-    </w:p>
-    <w:p>
-      <w:pPr>
+        <w:t>return f*factorial(f-1</w:t>
+      </w:r>
+      <w:proofErr w:type="gramStart"/>
+      <w:r>
         <w:rPr>
           <w:rFonts w:ascii="Consolas" w:hAnsi="Consolas" w:cs="Cascadia Mono"/>
           <w:color w:val="000000"/>
@@ -399,8 +496,12 @@
           <w:szCs w:val="19"/>
           <w14:ligatures w14:val="standardContextual"/>
         </w:rPr>
-      </w:pPr>
-      <w:r>
+        <w:t>);</w:t>
+      </w:r>
+      <w:proofErr w:type="gramEnd"/>
+    </w:p>
+    <w:p>
+      <w:pPr>
         <w:rPr>
           <w:rFonts w:ascii="Consolas" w:hAnsi="Consolas" w:cs="Cascadia Mono"/>
           <w:color w:val="000000"/>
@@ -408,6 +509,15 @@
           <w:szCs w:val="19"/>
           <w14:ligatures w14:val="standardContextual"/>
         </w:rPr>
+      </w:pPr>
+      <w:r>
+        <w:rPr>
+          <w:rFonts w:ascii="Consolas" w:hAnsi="Consolas" w:cs="Cascadia Mono"/>
+          <w:color w:val="000000"/>
+          <w:sz w:val="19"/>
+          <w:szCs w:val="19"/>
+          <w14:ligatures w14:val="standardContextual"/>
+        </w:rPr>
         <w:t>}</w:t>
       </w:r>
     </w:p>
@@ -436,7 +546,23 @@
     </w:p>
     <w:p>
       <w:r>
-        <w:t xml:space="preserve">A BlockNode has two significant components – one is a linked list of StatementNode and the other is a condition – when to run this block. </w:t>
+        <w:t xml:space="preserve">A </w:t>
+      </w:r>
+      <w:proofErr w:type="spellStart"/>
+      <w:r>
+        <w:t>BlockNode</w:t>
+      </w:r>
+      <w:proofErr w:type="spellEnd"/>
+      <w:r>
+        <w:t xml:space="preserve"> has two significant components – one is a linked list of </w:t>
+      </w:r>
+      <w:proofErr w:type="spellStart"/>
+      <w:r>
+        <w:t>StatementNode</w:t>
+      </w:r>
+      <w:proofErr w:type="spellEnd"/>
+      <w:r>
+        <w:t xml:space="preserve"> and the other is a condition – when to run this block. </w:t>
       </w:r>
       <w:r>
         <w:t xml:space="preserve">We don’t know exactly what type of condition will be in the block (if any). </w:t>
@@ -471,10 +597,44 @@
         <w:t>must</w:t>
       </w:r>
       <w:r>
-        <w:t xml:space="preserve"> have a ToString() method. I made mine formatted to try to look close to what the program itself will look like</w:t>
-      </w:r>
-      <w:r>
-        <w:t>. That means that when I call ToString() on my ProgramNode, I get output that looks kind of like my input program. This is a very powerful</w:t>
+        <w:t xml:space="preserve"> have a </w:t>
+      </w:r>
+      <w:proofErr w:type="spellStart"/>
+      <w:proofErr w:type="gramStart"/>
+      <w:r>
+        <w:t>ToString</w:t>
+      </w:r>
+      <w:proofErr w:type="spellEnd"/>
+      <w:r>
+        <w:t>(</w:t>
+      </w:r>
+      <w:proofErr w:type="gramEnd"/>
+      <w:r>
+        <w:t>) method. I made mine formatted to try to look close to what the program itself will look like</w:t>
+      </w:r>
+      <w:r>
+        <w:t xml:space="preserve">. That means that when I call </w:t>
+      </w:r>
+      <w:proofErr w:type="spellStart"/>
+      <w:proofErr w:type="gramStart"/>
+      <w:r>
+        <w:t>ToString</w:t>
+      </w:r>
+      <w:proofErr w:type="spellEnd"/>
+      <w:r>
+        <w:t>(</w:t>
+      </w:r>
+      <w:proofErr w:type="gramEnd"/>
+      <w:r>
+        <w:t xml:space="preserve">) on my </w:t>
+      </w:r>
+      <w:proofErr w:type="spellStart"/>
+      <w:r>
+        <w:t>ProgramNode</w:t>
+      </w:r>
+      <w:proofErr w:type="spellEnd"/>
+      <w:r>
+        <w:t>, I get output that looks kind of like my input program. This is a very powerful</w:t>
       </w:r>
       <w:r>
         <w:tab/>
@@ -503,7 +663,20 @@
         <w:t>Most of them are not very long, though.</w:t>
       </w:r>
       <w:r>
-        <w:t xml:space="preserve"> They have no methods except ToString(), one or more constructors and accessors. These classes are all read-only and </w:t>
+        <w:t xml:space="preserve"> They have no methods except </w:t>
+      </w:r>
+      <w:proofErr w:type="spellStart"/>
+      <w:proofErr w:type="gramStart"/>
+      <w:r>
+        <w:t>ToString</w:t>
+      </w:r>
+      <w:proofErr w:type="spellEnd"/>
+      <w:r>
+        <w:t>(</w:t>
+      </w:r>
+      <w:proofErr w:type="gramEnd"/>
+      <w:r>
+        <w:t xml:space="preserve">), one or more constructors and accessors. These classes are all read-only and </w:t>
       </w:r>
       <w:r>
         <w:t>should</w:t>
@@ -562,10 +735,34 @@
     </w:p>
     <w:p>
       <w:r>
-        <w:t xml:space="preserve">Much like we had a StringManager in the Lexer, we want a “TokenManager”. This class </w:t>
-      </w:r>
-      <w:r>
-        <w:t xml:space="preserve">manages the token “stream” in the same way that the StringManager managed the character “stream”. Create this class with a single private member – a linked list of tokens. Make a constructor that accepts that linked list and sets the private member. </w:t>
+        <w:t xml:space="preserve">Much like we had a </w:t>
+      </w:r>
+      <w:proofErr w:type="spellStart"/>
+      <w:r>
+        <w:t>StringManager</w:t>
+      </w:r>
+      <w:proofErr w:type="spellEnd"/>
+      <w:r>
+        <w:t xml:space="preserve"> in the Lexer, we want a “</w:t>
+      </w:r>
+      <w:proofErr w:type="spellStart"/>
+      <w:r>
+        <w:t>TokenManager</w:t>
+      </w:r>
+      <w:proofErr w:type="spellEnd"/>
+      <w:r>
+        <w:t xml:space="preserve">”. This class </w:t>
+      </w:r>
+      <w:r>
+        <w:t xml:space="preserve">manages the token “stream” in the same way that the </w:t>
+      </w:r>
+      <w:proofErr w:type="spellStart"/>
+      <w:r>
+        <w:t>StringManager</w:t>
+      </w:r>
+      <w:proofErr w:type="spellEnd"/>
+      <w:r>
+        <w:t xml:space="preserve"> managed the character “stream”. Create this class with a single private member – a linked list of tokens. Make a constructor that accepts that linked list and sets the private member. </w:t>
       </w:r>
       <w:r>
         <w:t>Then make the following methods:</w:t>
@@ -575,8 +772,13 @@
       <w:r>
         <w:t xml:space="preserve">Optional&lt;Token&gt; </w:t>
       </w:r>
-      <w:r>
-        <w:t xml:space="preserve">Peek(int j) </w:t>
+      <w:proofErr w:type="gramStart"/>
+      <w:r>
+        <w:t>Peek(</w:t>
+      </w:r>
+      <w:proofErr w:type="gramEnd"/>
+      <w:r>
+        <w:t xml:space="preserve">int j) </w:t>
       </w:r>
       <w:r>
         <w:t>–</w:t>
@@ -595,9 +797,27 @@
       </w:r>
     </w:p>
     <w:p>
-      <w:r>
-        <w:t>boolean MoreTokens – returns true if the token list is not empty</w:t>
-      </w:r>
+      <w:proofErr w:type="spellStart"/>
+      <w:r>
+        <w:t>boolean</w:t>
+      </w:r>
+      <w:proofErr w:type="spellEnd"/>
+      <w:r>
+        <w:t xml:space="preserve"> </w:t>
+      </w:r>
+      <w:proofErr w:type="spellStart"/>
+      <w:r>
+        <w:t>MoreTokens</w:t>
+      </w:r>
+      <w:proofErr w:type="spellEnd"/>
+      <w:r>
+        <w:t xml:space="preserve"> – returns true if the token list is not </w:t>
+      </w:r>
+      <w:proofErr w:type="gramStart"/>
+      <w:r>
+        <w:t>empty</w:t>
+      </w:r>
+      <w:proofErr w:type="gramEnd"/>
     </w:p>
     <w:p>
       <w:pPr>
@@ -607,11 +827,34 @@
         </w:rPr>
       </w:pPr>
       <w:r>
-        <w:t>Optional&lt;Token&gt; MatchAndRemove(TokenType t) – looks at the head of the list. If the token type of the head is the same as what was passed in, remove that token from the list and return it</w:t>
-      </w:r>
-      <w:r>
-        <w:t>. In all other cases, returns Optional.Empty</w:t>
-      </w:r>
+        <w:t xml:space="preserve">Optional&lt;Token&gt; </w:t>
+      </w:r>
+      <w:proofErr w:type="spellStart"/>
+      <w:proofErr w:type="gramStart"/>
+      <w:r>
+        <w:t>MatchAndRemove</w:t>
+      </w:r>
+      <w:proofErr w:type="spellEnd"/>
+      <w:r>
+        <w:t>(</w:t>
+      </w:r>
+      <w:proofErr w:type="spellStart"/>
+      <w:proofErr w:type="gramEnd"/>
+      <w:r>
+        <w:t>TokenType</w:t>
+      </w:r>
+      <w:proofErr w:type="spellEnd"/>
+      <w:r>
+        <w:t xml:space="preserve"> t) – looks at the head of the list. If the token type of the head is the same as what was passed in, remove that token from the list and return it</w:t>
+      </w:r>
+      <w:r>
+        <w:t xml:space="preserve">. In all other cases, returns </w:t>
+      </w:r>
+      <w:proofErr w:type="spellStart"/>
+      <w:r>
+        <w:t>Optional.Empty</w:t>
+      </w:r>
+      <w:proofErr w:type="spellEnd"/>
       <w:r>
         <w:t xml:space="preserve">(). You will use this </w:t>
       </w:r>
@@ -629,7 +872,23 @@
           <w:b/>
           <w:bCs/>
         </w:rPr>
-        <w:t xml:space="preserve">Note that there is no accessor for the token list – you must use MatchAndRemove. </w:t>
+        <w:t xml:space="preserve">Note that there is no accessor for the token list – you must use </w:t>
+      </w:r>
+      <w:proofErr w:type="spellStart"/>
+      <w:r>
+        <w:rPr>
+          <w:b/>
+          <w:bCs/>
+        </w:rPr>
+        <w:t>MatchAndRemove</w:t>
+      </w:r>
+      <w:proofErr w:type="spellEnd"/>
+      <w:r>
+        <w:rPr>
+          <w:b/>
+          <w:bCs/>
+        </w:rPr>
+        <w:t xml:space="preserve">. </w:t>
       </w:r>
     </w:p>
     <w:p>
@@ -639,13 +898,39 @@
       <w:r>
         <w:t xml:space="preserve">a Parser class. Much like the Lexer, it has a constructor that accepts a LinkedList of Token and creates a </w:t>
       </w:r>
-      <w:r>
-        <w:t>TokenManager that is a private member.</w:t>
-      </w:r>
-    </w:p>
-    <w:p>
-      <w:r>
-        <w:t xml:space="preserve">The next thing that we will build is a helper method – boolean AcceptSeperators(). One thing that is always tricky in parsing languages is that people can put </w:t>
+      <w:proofErr w:type="spellStart"/>
+      <w:r>
+        <w:t>TokenManager</w:t>
+      </w:r>
+      <w:proofErr w:type="spellEnd"/>
+      <w:r>
+        <w:t xml:space="preserve"> that is a private member.</w:t>
+      </w:r>
+    </w:p>
+    <w:p>
+      <w:r>
+        <w:t xml:space="preserve">The next thing that we will build is a helper method – </w:t>
+      </w:r>
+      <w:proofErr w:type="spellStart"/>
+      <w:r>
+        <w:t>boolean</w:t>
+      </w:r>
+      <w:proofErr w:type="spellEnd"/>
+      <w:r>
+        <w:t xml:space="preserve"> </w:t>
+      </w:r>
+      <w:proofErr w:type="spellStart"/>
+      <w:proofErr w:type="gramStart"/>
+      <w:r>
+        <w:t>AcceptSeperators</w:t>
+      </w:r>
+      <w:proofErr w:type="spellEnd"/>
+      <w:r>
+        <w:t>(</w:t>
+      </w:r>
+      <w:proofErr w:type="gramEnd"/>
+      <w:r>
+        <w:t xml:space="preserve">). One thing that is always tricky in parsing languages is that people can put </w:t>
       </w:r>
       <w:r>
         <w:t xml:space="preserve">empty lines anywhere they want in their code. Since the parser expects specific tokens in specific places, it happens frequently that we want to </w:t>
@@ -671,16 +956,50 @@
     </w:p>
     <w:p>
       <w:r>
-        <w:t xml:space="preserve">Create a Parse method that returns a ProgramNode. </w:t>
-      </w:r>
-      <w:r>
-        <w:t>While there are more tokens in the TokenManager, it should loop calling two other methods – ParseFunction</w:t>
-      </w:r>
-      <w:r>
-        <w:t>()</w:t>
-      </w:r>
-      <w:r>
-        <w:t xml:space="preserve"> and ParseAction().</w:t>
+        <w:t xml:space="preserve">Create a Parse method that returns a </w:t>
+      </w:r>
+      <w:proofErr w:type="spellStart"/>
+      <w:r>
+        <w:t>ProgramNode</w:t>
+      </w:r>
+      <w:proofErr w:type="spellEnd"/>
+      <w:r>
+        <w:t xml:space="preserve">. </w:t>
+      </w:r>
+      <w:r>
+        <w:t xml:space="preserve">While there are more tokens in the </w:t>
+      </w:r>
+      <w:proofErr w:type="spellStart"/>
+      <w:r>
+        <w:t>TokenManager</w:t>
+      </w:r>
+      <w:proofErr w:type="spellEnd"/>
+      <w:r>
+        <w:t xml:space="preserve">, it should loop calling two other methods – </w:t>
+      </w:r>
+      <w:proofErr w:type="spellStart"/>
+      <w:proofErr w:type="gramStart"/>
+      <w:r>
+        <w:t>ParseFunction</w:t>
+      </w:r>
+      <w:proofErr w:type="spellEnd"/>
+      <w:r>
+        <w:t>(</w:t>
+      </w:r>
+      <w:proofErr w:type="gramEnd"/>
+      <w:r>
+        <w:t>)</w:t>
+      </w:r>
+      <w:r>
+        <w:t xml:space="preserve"> and </w:t>
+      </w:r>
+      <w:proofErr w:type="spellStart"/>
+      <w:r>
+        <w:t>ParseAction</w:t>
+      </w:r>
+      <w:proofErr w:type="spellEnd"/>
+      <w:r>
+        <w:t>().</w:t>
       </w:r>
       <w:r>
         <w:t xml:space="preserve"> </w:t>
@@ -691,18 +1010,48 @@
     </w:p>
     <w:p>
       <w:r>
-        <w:t>bool ParseFunction(</w:t>
-      </w:r>
+        <w:t xml:space="preserve">bool </w:t>
+      </w:r>
+      <w:proofErr w:type="spellStart"/>
+      <w:proofErr w:type="gramStart"/>
+      <w:r>
+        <w:t>ParseFunction</w:t>
+      </w:r>
+      <w:proofErr w:type="spellEnd"/>
+      <w:r>
+        <w:t>(</w:t>
+      </w:r>
+      <w:proofErr w:type="spellStart"/>
+      <w:proofErr w:type="gramEnd"/>
       <w:r>
         <w:t>ProgramNode</w:t>
       </w:r>
+      <w:proofErr w:type="spellEnd"/>
       <w:r>
         <w:t xml:space="preserve">) </w:t>
       </w:r>
     </w:p>
     <w:p>
       <w:r>
-        <w:t xml:space="preserve">bool ParseAction(ProgramNode) </w:t>
+        <w:t xml:space="preserve">bool </w:t>
+      </w:r>
+      <w:proofErr w:type="spellStart"/>
+      <w:proofErr w:type="gramStart"/>
+      <w:r>
+        <w:t>ParseAction</w:t>
+      </w:r>
+      <w:proofErr w:type="spellEnd"/>
+      <w:r>
+        <w:t>(</w:t>
+      </w:r>
+      <w:proofErr w:type="spellStart"/>
+      <w:proofErr w:type="gramEnd"/>
+      <w:r>
+        <w:t>ProgramNode</w:t>
+      </w:r>
+      <w:proofErr w:type="spellEnd"/>
+      <w:r>
+        <w:t xml:space="preserve">) </w:t>
       </w:r>
     </w:p>
     <w:p>
@@ -710,8 +1059,13 @@
         <w:lastRenderedPageBreak/>
         <w:t xml:space="preserve">A </w:t>
       </w:r>
-      <w:r>
-        <w:t xml:space="preserve">ProgramNode </w:t>
+      <w:proofErr w:type="spellStart"/>
+      <w:r>
+        <w:t>ProgramNode</w:t>
+      </w:r>
+      <w:proofErr w:type="spellEnd"/>
+      <w:r>
+        <w:t xml:space="preserve"> </w:t>
       </w:r>
       <w:r>
         <w:t xml:space="preserve">is the top-most node in our tree. </w:t>
@@ -719,6 +1073,7 @@
       <w:r>
         <w:t xml:space="preserve">It should have 4 lists: BEGIN </w:t>
       </w:r>
+      <w:proofErr w:type="spellStart"/>
       <w:r>
         <w:t>B</w:t>
       </w:r>
@@ -728,9 +1083,11 @@
       <w:r>
         <w:t>Nodes</w:t>
       </w:r>
+      <w:proofErr w:type="spellEnd"/>
       <w:r>
         <w:t xml:space="preserve">, END </w:t>
       </w:r>
+      <w:proofErr w:type="spellStart"/>
       <w:r>
         <w:t>B</w:t>
       </w:r>
@@ -740,9 +1097,11 @@
       <w:r>
         <w:t>Nodes</w:t>
       </w:r>
+      <w:proofErr w:type="spellEnd"/>
       <w:r>
         <w:t xml:space="preserve">, other </w:t>
       </w:r>
+      <w:proofErr w:type="spellStart"/>
       <w:r>
         <w:t>B</w:t>
       </w:r>
@@ -752,18 +1111,18 @@
       <w:r>
         <w:t>Nodes</w:t>
       </w:r>
+      <w:proofErr w:type="spellEnd"/>
       <w:r>
         <w:t xml:space="preserve"> and </w:t>
       </w:r>
-      <w:r>
-        <w:t>F</w:t>
-      </w:r>
-      <w:r>
-        <w:t>unction</w:t>
-      </w:r>
-      <w:r>
-        <w:t>Nodes</w:t>
-      </w:r>
+      <w:proofErr w:type="spellStart"/>
+      <w:r>
+        <w:t>FunctionDefinitionNode</w:t>
+      </w:r>
+      <w:r>
+        <w:t>s</w:t>
+      </w:r>
+      <w:proofErr w:type="spellEnd"/>
       <w:r>
         <w:t xml:space="preserve">. </w:t>
       </w:r>
@@ -771,7 +1130,15 @@
         <w:t>A</w:t>
       </w:r>
       <w:r>
-        <w:t xml:space="preserve"> BlockNode is </w:t>
+        <w:t xml:space="preserve"> </w:t>
+      </w:r>
+      <w:proofErr w:type="spellStart"/>
+      <w:r>
+        <w:t>BlockNode</w:t>
+      </w:r>
+      <w:proofErr w:type="spellEnd"/>
+      <w:r>
+        <w:t xml:space="preserve"> is </w:t>
       </w:r>
       <w:r>
         <w:t>a</w:t>
@@ -786,10 +1153,24 @@
         <w:t xml:space="preserve"> It </w:t>
       </w:r>
       <w:r>
-        <w:t>contains a LinkedList of StatemnetNode (like FunctionNode) and an Optional&lt;Node&gt; Condition.</w:t>
-      </w:r>
-      <w:r>
-        <w:t xml:space="preserve"> We will define FunctionNode below.</w:t>
+        <w:t xml:space="preserve">contains a LinkedList of </w:t>
+      </w:r>
+      <w:proofErr w:type="spellStart"/>
+      <w:r>
+        <w:t>Stateme</w:t>
+      </w:r>
+      <w:r>
+        <w:t>n</w:t>
+      </w:r>
+      <w:r>
+        <w:t>tNode</w:t>
+      </w:r>
+      <w:proofErr w:type="spellEnd"/>
+      <w:r>
+        <w:t xml:space="preserve"> and an Optional&lt;Node&gt; Condition.</w:t>
+      </w:r>
+      <w:r>
+        <w:t xml:space="preserve"> </w:t>
       </w:r>
     </w:p>
     <w:p>
@@ -802,7 +1183,20 @@
         <w:t xml:space="preserve">function </w:t>
       </w:r>
       <w:r>
-        <w:t>NAME ( parameterList ) {</w:t>
+        <w:t xml:space="preserve">NAME </w:t>
+      </w:r>
+      <w:proofErr w:type="gramStart"/>
+      <w:r>
+        <w:t xml:space="preserve">( </w:t>
+      </w:r>
+      <w:proofErr w:type="spellStart"/>
+      <w:r>
+        <w:t>parameterList</w:t>
+      </w:r>
+      <w:proofErr w:type="spellEnd"/>
+      <w:proofErr w:type="gramEnd"/>
+      <w:r>
+        <w:t xml:space="preserve"> ) {</w:t>
       </w:r>
     </w:p>
     <w:p>
@@ -813,7 +1207,15 @@
         <w:t xml:space="preserve">arameter </w:t>
       </w:r>
       <w:r>
-        <w:t>list could be empty or it could have one or more comma separated names.</w:t>
+        <w:t xml:space="preserve">list could be </w:t>
+      </w:r>
+      <w:proofErr w:type="gramStart"/>
+      <w:r>
+        <w:t>empty</w:t>
+      </w:r>
+      <w:proofErr w:type="gramEnd"/>
+      <w:r>
+        <w:t xml:space="preserve"> or it could have one or more comma separated names.</w:t>
       </w:r>
       <w:r>
         <w:t xml:space="preserve"> Remember that AWK is dynamically typed, so there are no type</w:t>
@@ -836,10 +1238,31 @@
         <w:t xml:space="preserve"> – AWK allows newlines after any comma</w:t>
       </w:r>
       <w:r>
-        <w:t xml:space="preserve"> and/or after the close parenthesis. This is why AcceptSeperators() is so convenient. </w:t>
-      </w:r>
-      <w:r>
-        <w:t xml:space="preserve">If written correctly (with MatchAndRemove), it </w:t>
+        <w:t xml:space="preserve"> and/or after the close parenthesis. This is why </w:t>
+      </w:r>
+      <w:proofErr w:type="spellStart"/>
+      <w:proofErr w:type="gramStart"/>
+      <w:r>
+        <w:t>AcceptSeperators</w:t>
+      </w:r>
+      <w:proofErr w:type="spellEnd"/>
+      <w:r>
+        <w:t>(</w:t>
+      </w:r>
+      <w:proofErr w:type="gramEnd"/>
+      <w:r>
+        <w:t xml:space="preserve">) is so convenient. </w:t>
+      </w:r>
+      <w:r>
+        <w:t xml:space="preserve">If written correctly (with </w:t>
+      </w:r>
+      <w:proofErr w:type="spellStart"/>
+      <w:r>
+        <w:t>MatchAndRemove</w:t>
+      </w:r>
+      <w:proofErr w:type="spellEnd"/>
+      <w:r>
+        <w:t xml:space="preserve">), it </w:t>
       </w:r>
       <w:r>
         <w:t xml:space="preserve">will accept the separators without disturbing any other tokens. </w:t>
@@ -850,8 +1273,13 @@
         <w:t xml:space="preserve">Create a </w:t>
       </w:r>
       <w:r>
-        <w:t>new class FunctionDefinitionNode</w:t>
-      </w:r>
+        <w:t xml:space="preserve">new class </w:t>
+      </w:r>
+      <w:proofErr w:type="spellStart"/>
+      <w:r>
+        <w:t>FunctionDefinitionNode</w:t>
+      </w:r>
+      <w:proofErr w:type="spellEnd"/>
       <w:r>
         <w:t xml:space="preserve"> derived from Node</w:t>
       </w:r>
@@ -859,33 +1287,139 @@
         <w:t xml:space="preserve">. It should hold the function name, the collection of </w:t>
       </w:r>
       <w:r>
-        <w:t>parameter name and a LinkedList of StatementNode. StatementNode is a new abstract class that also derives from Node – it is empty but serves as the base class for all of the statements that we will add later.</w:t>
-      </w:r>
-      <w:r>
-        <w:t xml:space="preserve"> Don’t forget to add a constructor and a ToString to FunctionDefinitionNode.</w:t>
+        <w:t xml:space="preserve">parameter </w:t>
+      </w:r>
+      <w:proofErr w:type="gramStart"/>
+      <w:r>
+        <w:t>name</w:t>
+      </w:r>
+      <w:proofErr w:type="gramEnd"/>
+      <w:r>
+        <w:t xml:space="preserve"> and a LinkedList of </w:t>
+      </w:r>
+      <w:proofErr w:type="spellStart"/>
+      <w:r>
+        <w:t>StatementNode</w:t>
+      </w:r>
+      <w:proofErr w:type="spellEnd"/>
+      <w:r>
+        <w:t xml:space="preserve">. </w:t>
+      </w:r>
+      <w:proofErr w:type="spellStart"/>
+      <w:r>
+        <w:t>StatementNode</w:t>
+      </w:r>
+      <w:proofErr w:type="spellEnd"/>
+      <w:r>
+        <w:t xml:space="preserve"> is a new abstract class that also derives from Node – it is empty but serves as the base class for </w:t>
+      </w:r>
+      <w:proofErr w:type="gramStart"/>
+      <w:r>
+        <w:t>all of</w:t>
+      </w:r>
+      <w:proofErr w:type="gramEnd"/>
+      <w:r>
+        <w:t xml:space="preserve"> the statements that we will add later.</w:t>
+      </w:r>
+      <w:r>
+        <w:t xml:space="preserve"> Don’t forget to add a constructor and a </w:t>
+      </w:r>
+      <w:proofErr w:type="spellStart"/>
+      <w:r>
+        <w:t>ToString</w:t>
+      </w:r>
+      <w:proofErr w:type="spellEnd"/>
+      <w:r>
+        <w:t xml:space="preserve"> to </w:t>
+      </w:r>
+      <w:proofErr w:type="spellStart"/>
+      <w:r>
+        <w:t>FunctionDefinitionNode</w:t>
+      </w:r>
+      <w:proofErr w:type="spellEnd"/>
+      <w:r>
+        <w:t>.</w:t>
       </w:r>
       <w:r>
         <w:t xml:space="preserve"> </w:t>
       </w:r>
     </w:p>
     <w:p>
-      <w:r>
-        <w:t xml:space="preserve">ParseFunction should return false if this is not a function. </w:t>
-      </w:r>
-      <w:r>
-        <w:t xml:space="preserve">If it is a function, it should create the FunctionDefinitionNode, populate it with </w:t>
-      </w:r>
-      <w:r>
-        <w:t xml:space="preserve">name and parameters and add it to the ProgramNode’s function list. </w:t>
-      </w:r>
-      <w:r>
-        <w:t xml:space="preserve">Call ParseBlock() (see below) and </w:t>
-      </w:r>
-      <w:r>
-        <w:t xml:space="preserve">add the statements from the BlockNode to the FunctionDefinitionNode’s </w:t>
-      </w:r>
-      <w:r>
-        <w:t>linked list of StatementNode.</w:t>
+      <w:proofErr w:type="spellStart"/>
+      <w:r>
+        <w:t>ParseFunction</w:t>
+      </w:r>
+      <w:proofErr w:type="spellEnd"/>
+      <w:r>
+        <w:t xml:space="preserve"> should return false if this is not a function. </w:t>
+      </w:r>
+      <w:r>
+        <w:t xml:space="preserve">If it is a function, it should create the </w:t>
+      </w:r>
+      <w:proofErr w:type="spellStart"/>
+      <w:r>
+        <w:t>FunctionDefinitionNode</w:t>
+      </w:r>
+      <w:proofErr w:type="spellEnd"/>
+      <w:r>
+        <w:t xml:space="preserve">, populate it with </w:t>
+      </w:r>
+      <w:r>
+        <w:t xml:space="preserve">name and parameters and add it to the </w:t>
+      </w:r>
+      <w:proofErr w:type="spellStart"/>
+      <w:r>
+        <w:t>ProgramNode’s</w:t>
+      </w:r>
+      <w:proofErr w:type="spellEnd"/>
+      <w:r>
+        <w:t xml:space="preserve"> function list. </w:t>
+      </w:r>
+      <w:r>
+        <w:t xml:space="preserve">Call </w:t>
+      </w:r>
+      <w:proofErr w:type="spellStart"/>
+      <w:proofErr w:type="gramStart"/>
+      <w:r>
+        <w:t>ParseBlock</w:t>
+      </w:r>
+      <w:proofErr w:type="spellEnd"/>
+      <w:r>
+        <w:t>(</w:t>
+      </w:r>
+      <w:proofErr w:type="gramEnd"/>
+      <w:r>
+        <w:t xml:space="preserve">) (see below) and </w:t>
+      </w:r>
+      <w:r>
+        <w:t xml:space="preserve">add the statements from the </w:t>
+      </w:r>
+      <w:proofErr w:type="spellStart"/>
+      <w:r>
+        <w:t>BlockNode</w:t>
+      </w:r>
+      <w:proofErr w:type="spellEnd"/>
+      <w:r>
+        <w:t xml:space="preserve"> to the </w:t>
+      </w:r>
+      <w:proofErr w:type="spellStart"/>
+      <w:r>
+        <w:t>FunctionDefinitionNode’s</w:t>
+      </w:r>
+      <w:proofErr w:type="spellEnd"/>
+      <w:r>
+        <w:t xml:space="preserve"> </w:t>
+      </w:r>
+      <w:r>
+        <w:t xml:space="preserve">linked list of </w:t>
+      </w:r>
+      <w:proofErr w:type="spellStart"/>
+      <w:r>
+        <w:t>StatementNode</w:t>
+      </w:r>
+      <w:proofErr w:type="spellEnd"/>
+      <w:r>
+        <w:t>.</w:t>
       </w:r>
     </w:p>
     <w:p>
@@ -905,7 +1439,21 @@
         <w:rPr>
           <w:rFonts w:ascii="Consolas" w:hAnsi="Consolas"/>
         </w:rPr>
-        <w:t>BEGIN { /* do something at the beginning of the program*/}</w:t>
+        <w:t xml:space="preserve">BEGIN </w:t>
+      </w:r>
+      <w:proofErr w:type="gramStart"/>
+      <w:r>
+        <w:rPr>
+          <w:rFonts w:ascii="Consolas" w:hAnsi="Consolas"/>
+        </w:rPr>
+        <w:t>{ /</w:t>
+      </w:r>
+      <w:proofErr w:type="gramEnd"/>
+      <w:r>
+        <w:rPr>
+          <w:rFonts w:ascii="Consolas" w:hAnsi="Consolas"/>
+        </w:rPr>
+        <w:t>* do something at the beginning of the program*/}</w:t>
       </w:r>
     </w:p>
     <w:p>
@@ -919,7 +1467,21 @@
         <w:rPr>
           <w:rFonts w:ascii="Consolas" w:hAnsi="Consolas"/>
         </w:rPr>
-        <w:t xml:space="preserve">(a==5) { /* do something </w:t>
+        <w:t xml:space="preserve">(a==5) </w:t>
+      </w:r>
+      <w:proofErr w:type="gramStart"/>
+      <w:r>
+        <w:rPr>
+          <w:rFonts w:ascii="Consolas" w:hAnsi="Consolas"/>
+        </w:rPr>
+        <w:t>{ /</w:t>
+      </w:r>
+      <w:proofErr w:type="gramEnd"/>
+      <w:r>
+        <w:rPr>
+          <w:rFonts w:ascii="Consolas" w:hAnsi="Consolas"/>
+        </w:rPr>
+        <w:t xml:space="preserve">* do something </w:t>
       </w:r>
       <w:r>
         <w:rPr>
@@ -941,11 +1503,19 @@
           <w:rFonts w:ascii="Consolas" w:hAnsi="Consolas"/>
         </w:rPr>
       </w:pPr>
+      <w:proofErr w:type="gramStart"/>
       <w:r>
         <w:rPr>
           <w:rFonts w:ascii="Consolas" w:hAnsi="Consolas"/>
         </w:rPr>
-        <w:t xml:space="preserve">{ /* </w:t>
+        <w:t>{ /</w:t>
+      </w:r>
+      <w:proofErr w:type="gramEnd"/>
+      <w:r>
+        <w:rPr>
+          <w:rFonts w:ascii="Consolas" w:hAnsi="Consolas"/>
+        </w:rPr>
+        <w:t xml:space="preserve">* </w:t>
       </w:r>
       <w:r>
         <w:rPr>
@@ -971,12 +1541,26 @@
         <w:rPr>
           <w:rFonts w:ascii="Consolas" w:hAnsi="Consolas"/>
         </w:rPr>
-        <w:t xml:space="preserve">END { /* do something </w:t>
-      </w:r>
+        <w:t xml:space="preserve">END </w:t>
+      </w:r>
+      <w:proofErr w:type="gramStart"/>
       <w:r>
         <w:rPr>
           <w:rFonts w:ascii="Consolas" w:hAnsi="Consolas"/>
         </w:rPr>
+        <w:t>{ /</w:t>
+      </w:r>
+      <w:proofErr w:type="gramEnd"/>
+      <w:r>
+        <w:rPr>
+          <w:rFonts w:ascii="Consolas" w:hAnsi="Consolas"/>
+        </w:rPr>
+        <w:t xml:space="preserve">* do something </w:t>
+      </w:r>
+      <w:r>
+        <w:rPr>
+          <w:rFonts w:ascii="Consolas" w:hAnsi="Consolas"/>
+        </w:rPr>
         <w:t xml:space="preserve"> at the end of the program</w:t>
       </w:r>
       <w:r>
@@ -995,7 +1579,15 @@
         <w:t xml:space="preserve">the only real difference is the conditions. </w:t>
       </w:r>
       <w:r>
-        <w:t xml:space="preserve">Parsing conditions is a little tricky – we will do it </w:t>
+        <w:t xml:space="preserve">Parsing conditions </w:t>
+      </w:r>
+      <w:proofErr w:type="gramStart"/>
+      <w:r>
+        <w:t>is</w:t>
+      </w:r>
+      <w:proofErr w:type="gramEnd"/>
+      <w:r>
+        <w:t xml:space="preserve"> a little tricky – we will do it </w:t>
       </w:r>
       <w:r>
         <w:t>later</w:t>
@@ -1007,7 +1599,20 @@
         <w:t>Likewise, dealing with statements is something that we will deal with later. For now, look for BEGIN</w:t>
       </w:r>
       <w:r>
-        <w:t>; if you find it, call ParseBlock() (</w:t>
+        <w:t xml:space="preserve">; if you find it, call </w:t>
+      </w:r>
+      <w:proofErr w:type="spellStart"/>
+      <w:proofErr w:type="gramStart"/>
+      <w:r>
+        <w:t>ParseBlock</w:t>
+      </w:r>
+      <w:proofErr w:type="spellEnd"/>
+      <w:r>
+        <w:t>(</w:t>
+      </w:r>
+      <w:proofErr w:type="gramEnd"/>
+      <w:r>
+        <w:t>) (</w:t>
       </w:r>
       <w:r>
         <w:t xml:space="preserve">just </w:t>
@@ -1016,8 +1621,13 @@
         <w:t xml:space="preserve">returns </w:t>
       </w:r>
       <w:r>
-        <w:t>a new BlockNode</w:t>
-      </w:r>
+        <w:t xml:space="preserve">a new </w:t>
+      </w:r>
+      <w:proofErr w:type="spellStart"/>
+      <w:r>
+        <w:t>BlockNode</w:t>
+      </w:r>
+      <w:proofErr w:type="spellEnd"/>
       <w:r>
         <w:t>, for now</w:t>
       </w:r>
@@ -1025,7 +1635,15 @@
         <w:t xml:space="preserve">). </w:t>
       </w:r>
       <w:r>
-        <w:t xml:space="preserve">If the block isn’t BEGIN, look for END. If it’s not one of those, call ParseOperation (returns </w:t>
+        <w:t xml:space="preserve">If the block isn’t BEGIN, look for END. If it’s not one of those, call </w:t>
+      </w:r>
+      <w:proofErr w:type="spellStart"/>
+      <w:r>
+        <w:t>ParseOperation</w:t>
+      </w:r>
+      <w:proofErr w:type="spellEnd"/>
+      <w:r>
+        <w:t xml:space="preserve"> (returns </w:t>
       </w:r>
       <w:r>
         <w:t>an empty Optional</w:t>
@@ -1034,7 +1652,20 @@
         <w:t xml:space="preserve"> for now) </w:t>
       </w:r>
       <w:r>
-        <w:t>then calls ParseBlock().</w:t>
+        <w:t xml:space="preserve">then calls </w:t>
+      </w:r>
+      <w:proofErr w:type="spellStart"/>
+      <w:proofErr w:type="gramStart"/>
+      <w:r>
+        <w:t>ParseBlock</w:t>
+      </w:r>
+      <w:proofErr w:type="spellEnd"/>
+      <w:r>
+        <w:t>(</w:t>
+      </w:r>
+      <w:proofErr w:type="gramEnd"/>
+      <w:r>
+        <w:t>).</w:t>
       </w:r>
       <w:r>
         <w:t xml:space="preserve"> </w:t>
@@ -1042,11 +1673,21 @@
       <w:r>
         <w:t xml:space="preserve">Put the result </w:t>
       </w:r>
+      <w:proofErr w:type="spellStart"/>
       <w:r>
         <w:t>BlockNode</w:t>
       </w:r>
-      <w:r>
-        <w:t xml:space="preserve"> into the appropriate place in the ProgramNode.</w:t>
+      <w:proofErr w:type="spellEnd"/>
+      <w:r>
+        <w:t xml:space="preserve"> into the appropriate place in the </w:t>
+      </w:r>
+      <w:proofErr w:type="spellStart"/>
+      <w:r>
+        <w:t>ProgramNode</w:t>
+      </w:r>
+      <w:proofErr w:type="spellEnd"/>
+      <w:r>
+        <w:t>.</w:t>
       </w:r>
     </w:p>
     <w:p>
@@ -1056,11 +1697,41 @@
           <w:rFonts w:ascii="Consolas" w:hAnsi="Consolas"/>
         </w:rPr>
       </w:pPr>
+      <w:proofErr w:type="spellStart"/>
       <w:r>
         <w:rPr>
           <w:rFonts w:ascii="Consolas" w:hAnsi="Consolas"/>
         </w:rPr>
-        <w:t>BlockNode ParseBlock()</w:t>
+        <w:t>BlockNode</w:t>
+      </w:r>
+      <w:proofErr w:type="spellEnd"/>
+      <w:r>
+        <w:rPr>
+          <w:rFonts w:ascii="Consolas" w:hAnsi="Consolas"/>
+        </w:rPr>
+        <w:t xml:space="preserve"> </w:t>
+      </w:r>
+      <w:proofErr w:type="spellStart"/>
+      <w:proofErr w:type="gramStart"/>
+      <w:r>
+        <w:rPr>
+          <w:rFonts w:ascii="Consolas" w:hAnsi="Consolas"/>
+        </w:rPr>
+        <w:t>ParseBlock</w:t>
+      </w:r>
+      <w:proofErr w:type="spellEnd"/>
+      <w:r>
+        <w:rPr>
+          <w:rFonts w:ascii="Consolas" w:hAnsi="Consolas"/>
+        </w:rPr>
+        <w:t>(</w:t>
+      </w:r>
+      <w:proofErr w:type="gramEnd"/>
+      <w:r>
+        <w:rPr>
+          <w:rFonts w:ascii="Consolas" w:hAnsi="Consolas"/>
+        </w:rPr>
+        <w:t>)</w:t>
       </w:r>
     </w:p>
     <w:p>
@@ -1074,7 +1745,29 @@
         <w:rPr>
           <w:rFonts w:ascii="Consolas" w:hAnsi="Consolas"/>
         </w:rPr>
-        <w:t>Optional&lt;Node&gt; ParseOperation()</w:t>
+        <w:t xml:space="preserve">Optional&lt;Node&gt; </w:t>
+      </w:r>
+      <w:proofErr w:type="spellStart"/>
+      <w:proofErr w:type="gramStart"/>
+      <w:r>
+        <w:rPr>
+          <w:rFonts w:ascii="Consolas" w:hAnsi="Consolas"/>
+        </w:rPr>
+        <w:t>ParseOperation</w:t>
+      </w:r>
+      <w:proofErr w:type="spellEnd"/>
+      <w:r>
+        <w:rPr>
+          <w:rFonts w:ascii="Consolas" w:hAnsi="Consolas"/>
+        </w:rPr>
+        <w:t>(</w:t>
+      </w:r>
+      <w:proofErr w:type="gramEnd"/>
+      <w:r>
+        <w:rPr>
+          <w:rFonts w:ascii="Consolas" w:hAnsi="Consolas"/>
+        </w:rPr>
+        <w:t>)</w:t>
       </w:r>
     </w:p>
     <w:p/>
@@ -1083,7 +1776,15 @@
         <w:t xml:space="preserve">Testing right now is unusual. We have </w:t>
       </w:r>
       <w:r>
-        <w:t>“stubbed out” (i.e. made functions that just return null</w:t>
+        <w:t>“stubbed out” (</w:t>
+      </w:r>
+      <w:proofErr w:type="gramStart"/>
+      <w:r>
+        <w:t>i.e.</w:t>
+      </w:r>
+      <w:proofErr w:type="gramEnd"/>
+      <w:r>
+        <w:t xml:space="preserve"> made functions that just return null</w:t>
       </w:r>
       <w:r>
         <w:t>/empty</w:t>
@@ -1092,21 +1793,81 @@
         <w:t xml:space="preserve">) some code. But what can we test? </w:t>
       </w:r>
       <w:r>
-        <w:t xml:space="preserve">We can certainly write unit tests on our TokenManager. </w:t>
-      </w:r>
-      <w:r>
-        <w:t xml:space="preserve">If that doesn’t work correctly, tracking down bugs in the Parser will be really hard. </w:t>
-      </w:r>
-      <w:r>
-        <w:t>We can test AcceptSeperators(), ParseFunction() and Parse</w:t>
-      </w:r>
-      <w:r>
-        <w:t>Action() to make sure that they follow the patterns they should and insert their nodes into the ProgramNode.</w:t>
-      </w:r>
-    </w:p>
-    <w:p>
-      <w:r>
-        <w:lastRenderedPageBreak/>
+        <w:t xml:space="preserve">We can certainly write unit tests on our </w:t>
+      </w:r>
+      <w:proofErr w:type="spellStart"/>
+      <w:r>
+        <w:t>TokenManager</w:t>
+      </w:r>
+      <w:proofErr w:type="spellEnd"/>
+      <w:r>
+        <w:t xml:space="preserve">. </w:t>
+      </w:r>
+      <w:r>
+        <w:t xml:space="preserve">If that doesn’t work correctly, tracking down bugs in </w:t>
+      </w:r>
+      <w:proofErr w:type="gramStart"/>
+      <w:r>
+        <w:t>the Parser</w:t>
+      </w:r>
+      <w:proofErr w:type="gramEnd"/>
+      <w:r>
+        <w:t xml:space="preserve"> will be </w:t>
+      </w:r>
+      <w:proofErr w:type="gramStart"/>
+      <w:r>
+        <w:t>really hard</w:t>
+      </w:r>
+      <w:proofErr w:type="gramEnd"/>
+      <w:r>
+        <w:t xml:space="preserve">. </w:t>
+      </w:r>
+      <w:r>
+        <w:t xml:space="preserve">We can test </w:t>
+      </w:r>
+      <w:proofErr w:type="spellStart"/>
+      <w:proofErr w:type="gramStart"/>
+      <w:r>
+        <w:t>AcceptSeperators</w:t>
+      </w:r>
+      <w:proofErr w:type="spellEnd"/>
+      <w:r>
+        <w:t>(</w:t>
+      </w:r>
+      <w:proofErr w:type="gramEnd"/>
+      <w:r>
+        <w:t xml:space="preserve">), </w:t>
+      </w:r>
+      <w:proofErr w:type="spellStart"/>
+      <w:r>
+        <w:t>ParseFunction</w:t>
+      </w:r>
+      <w:proofErr w:type="spellEnd"/>
+      <w:r>
+        <w:t xml:space="preserve">() and </w:t>
+      </w:r>
+      <w:proofErr w:type="spellStart"/>
+      <w:r>
+        <w:t>Parse</w:t>
+      </w:r>
+      <w:r>
+        <w:t>Action</w:t>
+      </w:r>
+      <w:proofErr w:type="spellEnd"/>
+      <w:r>
+        <w:t xml:space="preserve">() to make sure that they follow the patterns they should and insert their nodes into the </w:t>
+      </w:r>
+      <w:proofErr w:type="spellStart"/>
+      <w:r>
+        <w:t>ProgramNode</w:t>
+      </w:r>
+      <w:proofErr w:type="spellEnd"/>
+      <w:r>
+        <w:t>.</w:t>
+      </w:r>
+    </w:p>
+    <w:p>
+      <w:r>
         <w:br w:type="page"/>
       </w:r>
     </w:p>
@@ -1118,11 +1879,11 @@
         <w:tblLook w:val="04A0" w:firstRow="1" w:lastRow="0" w:firstColumn="1" w:lastColumn="0" w:noHBand="0" w:noVBand="1"/>
       </w:tblPr>
       <w:tblGrid>
-        <w:gridCol w:w="1799"/>
-        <w:gridCol w:w="1220"/>
-        <w:gridCol w:w="2079"/>
-        <w:gridCol w:w="2099"/>
-        <w:gridCol w:w="2153"/>
+        <w:gridCol w:w="2256"/>
+        <w:gridCol w:w="1166"/>
+        <w:gridCol w:w="1976"/>
+        <w:gridCol w:w="1976"/>
+        <w:gridCol w:w="1976"/>
       </w:tblGrid>
       <w:tr>
         <w:trPr>
@@ -1130,7 +1891,7 @@
         </w:trPr>
         <w:tc>
           <w:tcPr>
-            <w:tcW w:w="0" w:type="auto"/>
+            <w:tcW w:w="2425" w:type="dxa"/>
           </w:tcPr>
           <w:p>
             <w:r>
@@ -1142,27 +1903,27 @@
         </w:tc>
         <w:tc>
           <w:tcPr>
+            <w:tcW w:w="997" w:type="dxa"/>
+          </w:tcPr>
+          <w:p>
+            <w:r>
+              <w:t>Poor</w:t>
+            </w:r>
+          </w:p>
+        </w:tc>
+        <w:tc>
+          <w:tcPr>
             <w:tcW w:w="0" w:type="auto"/>
           </w:tcPr>
           <w:p>
             <w:r>
-              <w:t>Poor</w:t>
-            </w:r>
-          </w:p>
-        </w:tc>
-        <w:tc>
-          <w:tcPr>
-            <w:tcW w:w="0" w:type="auto"/>
-          </w:tcPr>
-          <w:p>
-            <w:r>
               <w:t xml:space="preserve">OK </w:t>
             </w:r>
           </w:p>
         </w:tc>
         <w:tc>
           <w:tcPr>
-            <w:tcW w:w="2099" w:type="dxa"/>
+            <w:tcW w:w="1976" w:type="dxa"/>
           </w:tcPr>
           <w:p>
             <w:r>
@@ -1172,7 +1933,7 @@
         </w:tc>
         <w:tc>
           <w:tcPr>
-            <w:tcW w:w="2153" w:type="dxa"/>
+            <w:tcW w:w="1976" w:type="dxa"/>
           </w:tcPr>
           <w:p>
             <w:r>
@@ -1187,37 +1948,37 @@
         </w:trPr>
         <w:tc>
           <w:tcPr>
+            <w:tcW w:w="2425" w:type="dxa"/>
+          </w:tcPr>
+          <w:p>
+            <w:r>
+              <w:t>Code Style</w:t>
+            </w:r>
+          </w:p>
+        </w:tc>
+        <w:tc>
+          <w:tcPr>
+            <w:tcW w:w="997" w:type="dxa"/>
+          </w:tcPr>
+          <w:p>
+            <w:r>
+              <w:t>Few comments, bad names (0)</w:t>
+            </w:r>
+          </w:p>
+        </w:tc>
+        <w:tc>
+          <w:tcPr>
             <w:tcW w:w="0" w:type="auto"/>
           </w:tcPr>
           <w:p>
             <w:r>
-              <w:t>Code Style</w:t>
-            </w:r>
-          </w:p>
-        </w:tc>
-        <w:tc>
-          <w:tcPr>
-            <w:tcW w:w="0" w:type="auto"/>
-          </w:tcPr>
-          <w:p>
-            <w:r>
-              <w:t>Few comments, bad names (0)</w:t>
-            </w:r>
-          </w:p>
-        </w:tc>
-        <w:tc>
-          <w:tcPr>
-            <w:tcW w:w="0" w:type="auto"/>
-          </w:tcPr>
-          <w:p>
-            <w:r>
               <w:t>Some good naming, some necessary comments (3)</w:t>
             </w:r>
           </w:p>
         </w:tc>
         <w:tc>
           <w:tcPr>
-            <w:tcW w:w="2099" w:type="dxa"/>
+            <w:tcW w:w="1976" w:type="dxa"/>
           </w:tcPr>
           <w:p>
             <w:r>
@@ -1227,11 +1988,19 @@
         </w:tc>
         <w:tc>
           <w:tcPr>
-            <w:tcW w:w="2153" w:type="dxa"/>
-          </w:tcPr>
-          <w:p>
-            <w:r>
-              <w:t>Good naming, non-trivial methods well commented, static only when necessary, private members (10)</w:t>
+            <w:tcW w:w="1976" w:type="dxa"/>
+          </w:tcPr>
+          <w:p>
+            <w:r>
+              <w:t xml:space="preserve">Good naming, non-trivial methods well commented, static </w:t>
+            </w:r>
+            <w:proofErr w:type="gramStart"/>
+            <w:r>
+              <w:t>only</w:t>
+            </w:r>
+            <w:proofErr w:type="gramEnd"/>
+            <w:r>
+              <w:t xml:space="preserve"> when necessary, private members (10)</w:t>
             </w:r>
           </w:p>
         </w:tc>
@@ -1242,37 +2011,37 @@
         </w:trPr>
         <w:tc>
           <w:tcPr>
+            <w:tcW w:w="2425" w:type="dxa"/>
+          </w:tcPr>
+          <w:p>
+            <w:r>
+              <w:t>Unit Tests</w:t>
+            </w:r>
+          </w:p>
+        </w:tc>
+        <w:tc>
+          <w:tcPr>
+            <w:tcW w:w="997" w:type="dxa"/>
+          </w:tcPr>
+          <w:p>
+            <w:r>
+              <w:t>Don’t exist (0)</w:t>
+            </w:r>
+          </w:p>
+        </w:tc>
+        <w:tc>
+          <w:tcPr>
             <w:tcW w:w="0" w:type="auto"/>
           </w:tcPr>
           <w:p>
             <w:r>
-              <w:t>Unit Tests</w:t>
-            </w:r>
-          </w:p>
-        </w:tc>
-        <w:tc>
-          <w:tcPr>
-            <w:tcW w:w="0" w:type="auto"/>
-          </w:tcPr>
-          <w:p>
-            <w:r>
-              <w:t>Don’t exist (0)</w:t>
-            </w:r>
-          </w:p>
-        </w:tc>
-        <w:tc>
-          <w:tcPr>
-            <w:tcW w:w="0" w:type="auto"/>
-          </w:tcPr>
-          <w:p>
-            <w:r>
               <w:t>At least one (6)</w:t>
             </w:r>
           </w:p>
         </w:tc>
         <w:tc>
           <w:tcPr>
-            <w:tcW w:w="2099" w:type="dxa"/>
+            <w:tcW w:w="1976" w:type="dxa"/>
           </w:tcPr>
           <w:p>
             <w:r>
@@ -1282,7 +2051,7 @@
         </w:tc>
         <w:tc>
           <w:tcPr>
-            <w:tcW w:w="2153" w:type="dxa"/>
+            <w:tcW w:w="1976" w:type="dxa"/>
           </w:tcPr>
           <w:p>
             <w:r>
@@ -1297,30 +2066,30 @@
         </w:trPr>
         <w:tc>
           <w:tcPr>
+            <w:tcW w:w="2425" w:type="dxa"/>
+          </w:tcPr>
+          <w:p>
+            <w:r>
+              <w:t>Token Handler</w:t>
+            </w:r>
+          </w:p>
+        </w:tc>
+        <w:tc>
+          <w:tcPr>
+            <w:tcW w:w="997" w:type="dxa"/>
+          </w:tcPr>
+          <w:p>
+            <w:r>
+              <w:t>Doesn’t exist (0)</w:t>
+            </w:r>
+          </w:p>
+        </w:tc>
+        <w:tc>
+          <w:tcPr>
             <w:tcW w:w="0" w:type="auto"/>
           </w:tcPr>
           <w:p>
             <w:r>
-              <w:t>Token Handler</w:t>
-            </w:r>
-          </w:p>
-        </w:tc>
-        <w:tc>
-          <w:tcPr>
-            <w:tcW w:w="0" w:type="auto"/>
-          </w:tcPr>
-          <w:p>
-            <w:r>
-              <w:t>Doesn’t exist (0)</w:t>
-            </w:r>
-          </w:p>
-        </w:tc>
-        <w:tc>
-          <w:tcPr>
-            <w:tcW w:w="0" w:type="auto"/>
-          </w:tcPr>
-          <w:p>
-            <w:r>
               <w:t>Exists and holds tokens (</w:t>
             </w:r>
             <w:r>
@@ -1333,7 +2102,7 @@
         </w:tc>
         <w:tc>
           <w:tcPr>
-            <w:tcW w:w="2099" w:type="dxa"/>
+            <w:tcW w:w="1976" w:type="dxa"/>
           </w:tcPr>
           <w:p>
             <w:r>
@@ -1361,7 +2130,7 @@
         </w:tc>
         <w:tc>
           <w:tcPr>
-            <w:tcW w:w="2153" w:type="dxa"/>
+            <w:tcW w:w="1976" w:type="dxa"/>
           </w:tcPr>
           <w:p>
             <w:r>
@@ -1382,43 +2151,45 @@
         </w:trPr>
         <w:tc>
           <w:tcPr>
+            <w:tcW w:w="2425" w:type="dxa"/>
+          </w:tcPr>
+          <w:p>
+            <w:proofErr w:type="spellStart"/>
+            <w:r>
+              <w:t>AcceptSeperators</w:t>
+            </w:r>
+            <w:proofErr w:type="spellEnd"/>
+          </w:p>
+        </w:tc>
+        <w:tc>
+          <w:tcPr>
+            <w:tcW w:w="997" w:type="dxa"/>
+          </w:tcPr>
+          <w:p>
+            <w:r>
+              <w:t>Don’t exist (0)</w:t>
+            </w:r>
+          </w:p>
+        </w:tc>
+        <w:tc>
+          <w:tcPr>
             <w:tcW w:w="0" w:type="auto"/>
           </w:tcPr>
           <w:p>
             <w:r>
-              <w:t>AcceptSeperators</w:t>
-            </w:r>
-          </w:p>
-        </w:tc>
-        <w:tc>
-          <w:tcPr>
-            <w:tcW w:w="0" w:type="auto"/>
-          </w:tcPr>
-          <w:p>
-            <w:r>
-              <w:t>Don’t exist (0)</w:t>
-            </w:r>
-          </w:p>
-        </w:tc>
-        <w:tc>
-          <w:tcPr>
-            <w:tcW w:w="0" w:type="auto"/>
-          </w:tcPr>
-          <w:p>
-            <w:r>
               <w:t>Attempted (3)</w:t>
             </w:r>
           </w:p>
         </w:tc>
         <w:tc>
           <w:tcPr>
-            <w:tcW w:w="2099" w:type="dxa"/>
+            <w:tcW w:w="1976" w:type="dxa"/>
           </w:tcPr>
           <w:p/>
         </w:tc>
         <w:tc>
           <w:tcPr>
-            <w:tcW w:w="2153" w:type="dxa"/>
+            <w:tcW w:w="1976" w:type="dxa"/>
           </w:tcPr>
           <w:p>
             <w:r>
@@ -1436,47 +2207,55 @@
         </w:trPr>
         <w:tc>
           <w:tcPr>
+            <w:tcW w:w="2425" w:type="dxa"/>
+          </w:tcPr>
+          <w:p>
+            <w:r>
+              <w:t>Parse</w:t>
+            </w:r>
+          </w:p>
+        </w:tc>
+        <w:tc>
+          <w:tcPr>
+            <w:tcW w:w="997" w:type="dxa"/>
+          </w:tcPr>
+          <w:p>
+            <w:r>
+              <w:t>Don’t exist (0)</w:t>
+            </w:r>
+          </w:p>
+        </w:tc>
+        <w:tc>
+          <w:tcPr>
             <w:tcW w:w="0" w:type="auto"/>
           </w:tcPr>
           <w:p>
             <w:r>
-              <w:t>Parse</w:t>
-            </w:r>
-          </w:p>
-        </w:tc>
-        <w:tc>
-          <w:tcPr>
-            <w:tcW w:w="0" w:type="auto"/>
-          </w:tcPr>
-          <w:p>
-            <w:r>
-              <w:t>Don’t exist (0)</w:t>
-            </w:r>
-          </w:p>
-        </w:tc>
-        <w:tc>
-          <w:tcPr>
-            <w:tcW w:w="0" w:type="auto"/>
-          </w:tcPr>
-          <w:p>
-            <w:r>
               <w:t>Attempted (3)</w:t>
             </w:r>
           </w:p>
         </w:tc>
         <w:tc>
           <w:tcPr>
-            <w:tcW w:w="2099" w:type="dxa"/>
+            <w:tcW w:w="1976" w:type="dxa"/>
           </w:tcPr>
           <w:p/>
         </w:tc>
         <w:tc>
           <w:tcPr>
-            <w:tcW w:w="2153" w:type="dxa"/>
-          </w:tcPr>
-          <w:p>
-            <w:r>
-              <w:t>Creates ProgramNode, loops over Parse calls correctly, throws exception if unknown item found (5)</w:t>
+            <w:tcW w:w="1976" w:type="dxa"/>
+          </w:tcPr>
+          <w:p>
+            <w:r>
+              <w:t xml:space="preserve">Creates </w:t>
+            </w:r>
+            <w:proofErr w:type="spellStart"/>
+            <w:r>
+              <w:t>ProgramNode</w:t>
+            </w:r>
+            <w:proofErr w:type="spellEnd"/>
+            <w:r>
+              <w:t>, loops over Parse calls correctly, throws exception if unknown item found (5)</w:t>
             </w:r>
           </w:p>
         </w:tc>
@@ -1487,54 +2266,119 @@
         </w:trPr>
         <w:tc>
           <w:tcPr>
+            <w:tcW w:w="2425" w:type="dxa"/>
+          </w:tcPr>
+          <w:p>
+            <w:proofErr w:type="spellStart"/>
+            <w:r>
+              <w:t>ParseFunction</w:t>
+            </w:r>
+            <w:proofErr w:type="spellEnd"/>
+          </w:p>
+        </w:tc>
+        <w:tc>
+          <w:tcPr>
+            <w:tcW w:w="997" w:type="dxa"/>
+          </w:tcPr>
+          <w:p>
+            <w:r>
+              <w:t>Don’t exist (0)</w:t>
+            </w:r>
+          </w:p>
+        </w:tc>
+        <w:tc>
+          <w:tcPr>
             <w:tcW w:w="0" w:type="auto"/>
           </w:tcPr>
           <w:p>
             <w:r>
-              <w:t>ParseFunction</w:t>
-            </w:r>
-          </w:p>
-        </w:tc>
-        <w:tc>
-          <w:tcPr>
-            <w:tcW w:w="0" w:type="auto"/>
-          </w:tcPr>
-          <w:p>
-            <w:r>
-              <w:t>Don’t exist (0)</w:t>
-            </w:r>
-          </w:p>
-        </w:tc>
-        <w:tc>
-          <w:tcPr>
-            <w:tcW w:w="0" w:type="auto"/>
-          </w:tcPr>
-          <w:p>
-            <w:r>
-              <w:t>One of:  Uses MatchAndRemove(), handles any number of parameters, fills in ASTNode correctly (5)</w:t>
-            </w:r>
-          </w:p>
-        </w:tc>
-        <w:tc>
-          <w:tcPr>
-            <w:tcW w:w="2099" w:type="dxa"/>
-          </w:tcPr>
-          <w:p>
-            <w:r>
-              <w:t>Two of: Uses MatchAndRemove(), handles any number of parameters, fills in ASTNode correctly (10)</w:t>
-            </w:r>
-          </w:p>
-        </w:tc>
-        <w:tc>
-          <w:tcPr>
-            <w:tcW w:w="2153" w:type="dxa"/>
-          </w:tcPr>
-          <w:p>
-            <w:r>
-              <w:t xml:space="preserve">Uses MatchAndRemove(), </w:t>
-            </w:r>
-            <w:r>
-              <w:t>handles any number of parameters, fills in ASTNode correctly (15)</w:t>
+              <w:t xml:space="preserve">One of:  Uses </w:t>
+            </w:r>
+            <w:proofErr w:type="spellStart"/>
+            <w:proofErr w:type="gramStart"/>
+            <w:r>
+              <w:t>MatchAndRemove</w:t>
+            </w:r>
+            <w:proofErr w:type="spellEnd"/>
+            <w:r>
+              <w:t>(</w:t>
+            </w:r>
+            <w:proofErr w:type="gramEnd"/>
+            <w:r>
+              <w:t xml:space="preserve">), handles any number of parameters, fills in </w:t>
+            </w:r>
+            <w:proofErr w:type="spellStart"/>
+            <w:r>
+              <w:t>ASTNode</w:t>
+            </w:r>
+            <w:proofErr w:type="spellEnd"/>
+            <w:r>
+              <w:t xml:space="preserve"> correctly (5)</w:t>
+            </w:r>
+          </w:p>
+        </w:tc>
+        <w:tc>
+          <w:tcPr>
+            <w:tcW w:w="1976" w:type="dxa"/>
+          </w:tcPr>
+          <w:p>
+            <w:r>
+              <w:t xml:space="preserve">Two of: Uses </w:t>
+            </w:r>
+            <w:proofErr w:type="spellStart"/>
+            <w:proofErr w:type="gramStart"/>
+            <w:r>
+              <w:t>MatchAndRemove</w:t>
+            </w:r>
+            <w:proofErr w:type="spellEnd"/>
+            <w:r>
+              <w:t>(</w:t>
+            </w:r>
+            <w:proofErr w:type="gramEnd"/>
+            <w:r>
+              <w:t xml:space="preserve">), handles any number of parameters, fills in </w:t>
+            </w:r>
+            <w:proofErr w:type="spellStart"/>
+            <w:r>
+              <w:t>ASTNode</w:t>
+            </w:r>
+            <w:proofErr w:type="spellEnd"/>
+            <w:r>
+              <w:t xml:space="preserve"> correctly (10)</w:t>
+            </w:r>
+          </w:p>
+        </w:tc>
+        <w:tc>
+          <w:tcPr>
+            <w:tcW w:w="1976" w:type="dxa"/>
+          </w:tcPr>
+          <w:p>
+            <w:r>
+              <w:t xml:space="preserve">Uses </w:t>
+            </w:r>
+            <w:proofErr w:type="spellStart"/>
+            <w:proofErr w:type="gramStart"/>
+            <w:r>
+              <w:t>MatchAndRemove</w:t>
+            </w:r>
+            <w:proofErr w:type="spellEnd"/>
+            <w:r>
+              <w:t>(</w:t>
+            </w:r>
+            <w:proofErr w:type="gramEnd"/>
+            <w:r>
+              <w:t xml:space="preserve">), </w:t>
+            </w:r>
+            <w:r>
+              <w:t xml:space="preserve">handles any number of parameters, fills in </w:t>
+            </w:r>
+            <w:proofErr w:type="spellStart"/>
+            <w:r>
+              <w:t>ASTNode</w:t>
+            </w:r>
+            <w:proofErr w:type="spellEnd"/>
+            <w:r>
+              <w:t xml:space="preserve"> correctly (15)</w:t>
             </w:r>
           </w:p>
         </w:tc>
@@ -1545,31 +2389,54 @@
         </w:trPr>
         <w:tc>
           <w:tcPr>
+            <w:tcW w:w="2425" w:type="dxa"/>
+          </w:tcPr>
+          <w:p>
+            <w:proofErr w:type="spellStart"/>
+            <w:r>
+              <w:t>ParseAction</w:t>
+            </w:r>
+            <w:proofErr w:type="spellEnd"/>
+          </w:p>
+        </w:tc>
+        <w:tc>
+          <w:tcPr>
+            <w:tcW w:w="997" w:type="dxa"/>
+          </w:tcPr>
+          <w:p>
+            <w:r>
+              <w:t>Don’t exist (0)</w:t>
+            </w:r>
+          </w:p>
+        </w:tc>
+        <w:tc>
+          <w:tcPr>
             <w:tcW w:w="0" w:type="auto"/>
           </w:tcPr>
           <w:p>
             <w:r>
-              <w:t>ParseAction</w:t>
-            </w:r>
-          </w:p>
-        </w:tc>
-        <w:tc>
-          <w:tcPr>
-            <w:tcW w:w="0" w:type="auto"/>
-          </w:tcPr>
-          <w:p>
-            <w:r>
-              <w:t>Don’t exist (0)</w:t>
-            </w:r>
-          </w:p>
-        </w:tc>
-        <w:tc>
-          <w:tcPr>
-            <w:tcW w:w="0" w:type="auto"/>
-          </w:tcPr>
-          <w:p>
-            <w:r>
-              <w:t>One of:  Uses MatchAndRemove(), handles any number of parameters, fills in ASTNode correctly (</w:t>
+              <w:t xml:space="preserve">One of:  Uses </w:t>
+            </w:r>
+            <w:proofErr w:type="spellStart"/>
+            <w:proofErr w:type="gramStart"/>
+            <w:r>
+              <w:t>MatchAndRemove</w:t>
+            </w:r>
+            <w:proofErr w:type="spellEnd"/>
+            <w:r>
+              <w:t>(</w:t>
+            </w:r>
+            <w:proofErr w:type="gramEnd"/>
+            <w:r>
+              <w:t xml:space="preserve">), handles any number of parameters, fills in </w:t>
+            </w:r>
+            <w:proofErr w:type="spellStart"/>
+            <w:r>
+              <w:t>ASTNode</w:t>
+            </w:r>
+            <w:proofErr w:type="spellEnd"/>
+            <w:r>
+              <w:t xml:space="preserve"> correctly (</w:t>
             </w:r>
             <w:r>
               <w:t>3</w:t>
@@ -1581,11 +2448,32 @@
         </w:tc>
         <w:tc>
           <w:tcPr>
-            <w:tcW w:w="2099" w:type="dxa"/>
-          </w:tcPr>
-          <w:p>
-            <w:r>
-              <w:t>Two of: Uses MatchAndRemove(), handles any number of parameters, fills in ASTNode correctly (</w:t>
+            <w:tcW w:w="1976" w:type="dxa"/>
+          </w:tcPr>
+          <w:p>
+            <w:r>
+              <w:t xml:space="preserve">Two of: Uses </w:t>
+            </w:r>
+            <w:proofErr w:type="spellStart"/>
+            <w:proofErr w:type="gramStart"/>
+            <w:r>
+              <w:t>MatchAndRemove</w:t>
+            </w:r>
+            <w:proofErr w:type="spellEnd"/>
+            <w:r>
+              <w:t>(</w:t>
+            </w:r>
+            <w:proofErr w:type="gramEnd"/>
+            <w:r>
+              <w:t xml:space="preserve">), handles any number of parameters, fills in </w:t>
+            </w:r>
+            <w:proofErr w:type="spellStart"/>
+            <w:r>
+              <w:t>ASTNode</w:t>
+            </w:r>
+            <w:proofErr w:type="spellEnd"/>
+            <w:r>
+              <w:t xml:space="preserve"> correctly (</w:t>
             </w:r>
             <w:r>
               <w:t>6</w:t>
@@ -1597,11 +2485,32 @@
         </w:tc>
         <w:tc>
           <w:tcPr>
-            <w:tcW w:w="2153" w:type="dxa"/>
-          </w:tcPr>
-          <w:p>
-            <w:r>
-              <w:t>Uses MatchAndRemove(), handles any number of parameters, fills in ASTNode correctly (1</w:t>
+            <w:tcW w:w="1976" w:type="dxa"/>
+          </w:tcPr>
+          <w:p>
+            <w:r>
+              <w:t xml:space="preserve">Uses </w:t>
+            </w:r>
+            <w:proofErr w:type="spellStart"/>
+            <w:proofErr w:type="gramStart"/>
+            <w:r>
+              <w:t>MatchAndRemove</w:t>
+            </w:r>
+            <w:proofErr w:type="spellEnd"/>
+            <w:r>
+              <w:t>(</w:t>
+            </w:r>
+            <w:proofErr w:type="gramEnd"/>
+            <w:r>
+              <w:t xml:space="preserve">), handles any number of parameters, fills in </w:t>
+            </w:r>
+            <w:proofErr w:type="spellStart"/>
+            <w:r>
+              <w:t>ASTNode</w:t>
+            </w:r>
+            <w:proofErr w:type="spellEnd"/>
+            <w:r>
+              <w:t xml:space="preserve"> correctly (1</w:t>
             </w:r>
             <w:r>
               <w:t>0</w:t>
@@ -1618,47 +2527,62 @@
         </w:trPr>
         <w:tc>
           <w:tcPr>
+            <w:tcW w:w="2425" w:type="dxa"/>
+          </w:tcPr>
+          <w:p>
+            <w:proofErr w:type="spellStart"/>
+            <w:r>
+              <w:t>ProgramNode</w:t>
+            </w:r>
+            <w:proofErr w:type="spellEnd"/>
+          </w:p>
+        </w:tc>
+        <w:tc>
+          <w:tcPr>
+            <w:tcW w:w="997" w:type="dxa"/>
+          </w:tcPr>
+          <w:p>
+            <w:r>
+              <w:t>Don’t exist (0)</w:t>
+            </w:r>
+          </w:p>
+        </w:tc>
+        <w:tc>
+          <w:tcPr>
             <w:tcW w:w="0" w:type="auto"/>
           </w:tcPr>
           <w:p>
             <w:r>
-              <w:t>ProgramNode</w:t>
-            </w:r>
-          </w:p>
-        </w:tc>
-        <w:tc>
-          <w:tcPr>
-            <w:tcW w:w="0" w:type="auto"/>
-          </w:tcPr>
-          <w:p>
-            <w:r>
-              <w:t>Don’t exist (0)</w:t>
-            </w:r>
-          </w:p>
-        </w:tc>
-        <w:tc>
-          <w:tcPr>
-            <w:tcW w:w="0" w:type="auto"/>
-          </w:tcPr>
-          <w:p>
-            <w:r>
               <w:t>Attempted (3)</w:t>
             </w:r>
           </w:p>
         </w:tc>
         <w:tc>
           <w:tcPr>
-            <w:tcW w:w="2099" w:type="dxa"/>
+            <w:tcW w:w="1976" w:type="dxa"/>
           </w:tcPr>
           <w:p/>
         </w:tc>
         <w:tc>
           <w:tcPr>
-            <w:tcW w:w="2153" w:type="dxa"/>
-          </w:tcPr>
-          <w:p>
-            <w:r>
-              <w:t>Members exist, correctly initialized, reasonable ToString() (5)</w:t>
+            <w:tcW w:w="1976" w:type="dxa"/>
+          </w:tcPr>
+          <w:p>
+            <w:r>
+              <w:t xml:space="preserve">Members exist, correctly initialized, reasonable </w:t>
+            </w:r>
+            <w:proofErr w:type="spellStart"/>
+            <w:proofErr w:type="gramStart"/>
+            <w:r>
+              <w:t>ToString</w:t>
+            </w:r>
+            <w:proofErr w:type="spellEnd"/>
+            <w:r>
+              <w:t>(</w:t>
+            </w:r>
+            <w:proofErr w:type="gramEnd"/>
+            <w:r>
+              <w:t>) (5)</w:t>
             </w:r>
           </w:p>
         </w:tc>
@@ -1669,47 +2593,62 @@
         </w:trPr>
         <w:tc>
           <w:tcPr>
+            <w:tcW w:w="2425" w:type="dxa"/>
+          </w:tcPr>
+          <w:p>
+            <w:proofErr w:type="spellStart"/>
+            <w:r>
+              <w:t>FunctionDefinitionNode</w:t>
+            </w:r>
+            <w:proofErr w:type="spellEnd"/>
+          </w:p>
+        </w:tc>
+        <w:tc>
+          <w:tcPr>
+            <w:tcW w:w="997" w:type="dxa"/>
+          </w:tcPr>
+          <w:p>
+            <w:r>
+              <w:t>Don’t exist (0)</w:t>
+            </w:r>
+          </w:p>
+        </w:tc>
+        <w:tc>
+          <w:tcPr>
             <w:tcW w:w="0" w:type="auto"/>
           </w:tcPr>
           <w:p>
             <w:r>
-              <w:t>FunctionNode</w:t>
-            </w:r>
-          </w:p>
-        </w:tc>
-        <w:tc>
-          <w:tcPr>
-            <w:tcW w:w="0" w:type="auto"/>
-          </w:tcPr>
-          <w:p>
-            <w:r>
-              <w:t>Don’t exist (0)</w:t>
-            </w:r>
-          </w:p>
-        </w:tc>
-        <w:tc>
-          <w:tcPr>
-            <w:tcW w:w="0" w:type="auto"/>
-          </w:tcPr>
-          <w:p>
-            <w:r>
               <w:t>Attempted (3)</w:t>
             </w:r>
           </w:p>
         </w:tc>
         <w:tc>
           <w:tcPr>
-            <w:tcW w:w="2099" w:type="dxa"/>
+            <w:tcW w:w="1976" w:type="dxa"/>
           </w:tcPr>
           <w:p/>
         </w:tc>
         <w:tc>
           <w:tcPr>
-            <w:tcW w:w="2153" w:type="dxa"/>
-          </w:tcPr>
-          <w:p>
-            <w:r>
-              <w:t>Members exist, correctly initialized, reasonable ToString() (5)</w:t>
+            <w:tcW w:w="1976" w:type="dxa"/>
+          </w:tcPr>
+          <w:p>
+            <w:r>
+              <w:t xml:space="preserve">Members exist, correctly initialized, reasonable </w:t>
+            </w:r>
+            <w:proofErr w:type="spellStart"/>
+            <w:proofErr w:type="gramStart"/>
+            <w:r>
+              <w:t>ToString</w:t>
+            </w:r>
+            <w:proofErr w:type="spellEnd"/>
+            <w:r>
+              <w:t>(</w:t>
+            </w:r>
+            <w:proofErr w:type="gramEnd"/>
+            <w:r>
+              <w:t>) (5)</w:t>
             </w:r>
           </w:p>
         </w:tc>
@@ -1720,47 +2659,63 @@
         </w:trPr>
         <w:tc>
           <w:tcPr>
+            <w:tcW w:w="2425" w:type="dxa"/>
+          </w:tcPr>
+          <w:p>
+            <w:proofErr w:type="spellStart"/>
+            <w:r>
+              <w:lastRenderedPageBreak/>
+              <w:t>BlockNode</w:t>
+            </w:r>
+            <w:proofErr w:type="spellEnd"/>
+          </w:p>
+        </w:tc>
+        <w:tc>
+          <w:tcPr>
+            <w:tcW w:w="997" w:type="dxa"/>
+          </w:tcPr>
+          <w:p>
+            <w:r>
+              <w:t>Don’t exist (0)</w:t>
+            </w:r>
+          </w:p>
+        </w:tc>
+        <w:tc>
+          <w:tcPr>
             <w:tcW w:w="0" w:type="auto"/>
           </w:tcPr>
           <w:p>
             <w:r>
-              <w:t>BlockNode</w:t>
-            </w:r>
-          </w:p>
-        </w:tc>
-        <w:tc>
-          <w:tcPr>
-            <w:tcW w:w="0" w:type="auto"/>
-          </w:tcPr>
-          <w:p>
-            <w:r>
-              <w:t>Don’t exist (0)</w:t>
-            </w:r>
-          </w:p>
-        </w:tc>
-        <w:tc>
-          <w:tcPr>
-            <w:tcW w:w="0" w:type="auto"/>
-          </w:tcPr>
-          <w:p>
-            <w:r>
               <w:t>Attempted (3)</w:t>
             </w:r>
           </w:p>
         </w:tc>
         <w:tc>
           <w:tcPr>
-            <w:tcW w:w="2099" w:type="dxa"/>
+            <w:tcW w:w="1976" w:type="dxa"/>
           </w:tcPr>
           <w:p/>
         </w:tc>
         <w:tc>
           <w:tcPr>
-            <w:tcW w:w="2153" w:type="dxa"/>
-          </w:tcPr>
-          <w:p>
-            <w:r>
-              <w:t>Members exist, correctly initialized, reasonable ToString() (5)</w:t>
+            <w:tcW w:w="1976" w:type="dxa"/>
+          </w:tcPr>
+          <w:p>
+            <w:r>
+              <w:t xml:space="preserve">Members exist, correctly initialized, reasonable </w:t>
+            </w:r>
+            <w:proofErr w:type="spellStart"/>
+            <w:proofErr w:type="gramStart"/>
+            <w:r>
+              <w:t>ToString</w:t>
+            </w:r>
+            <w:proofErr w:type="spellEnd"/>
+            <w:r>
+              <w:t>(</w:t>
+            </w:r>
+            <w:proofErr w:type="gramEnd"/>
+            <w:r>
+              <w:t>) (5)</w:t>
             </w:r>
           </w:p>
         </w:tc>

</xml_diff>